<commit_message>
Refresh de commit local
</commit_message>
<xml_diff>
--- a/Atividade 1/UC11_Atividade01_LuizFPais.docx
+++ b/Atividade 1/UC11_Atividade01_LuizFPais.docx
@@ -1047,6 +1047,145 @@
                           <a:xfrm>
                             <a:off x="0" y="0"/>
                             <a:ext cx="4726940" cy="3072765"/>
+                          </a:xfrm>
+                          <a:prstGeom prst="rect">
+                            <a:avLst/>
+                          </a:prstGeom>
+                        </pic:spPr>
+                      </pic:pic>
+                    </a:graphicData>
+                  </a:graphic>
+                </wp:anchor>
+              </w:drawing>
+            </w:r>
+          </w:p>
+        </w:tc>
+      </w:tr>
+      <w:tr>
+        <w:trPr>
+          <w:trHeight w:val="1350" w:hRule="atLeast"/>
+        </w:trPr>
+        <w:tc>
+          <w:tcPr>
+            <w:tcW w:w="2786" w:type="dxa"/>
+            <w:tcBorders>
+              <w:left w:val="single" w:sz="8" w:space="0" w:color="000000"/>
+              <w:bottom w:val="single" w:sz="8" w:space="0" w:color="000000"/>
+            </w:tcBorders>
+            <w:vAlign w:val="center"/>
+          </w:tcPr>
+          <w:p>
+            <w:pPr>
+              <w:pStyle w:val="TableContents"/>
+              <w:bidi w:val="0"/>
+              <w:jc w:val="left"/>
+              <w:rPr>
+                <w:rFonts w:ascii="Arial" w:hAnsi="Arial"/>
+                <w:sz w:val="24"/>
+                <w:szCs w:val="24"/>
+              </w:rPr>
+            </w:pPr>
+            <w:r>
+              <w:rPr>
+                <w:rFonts w:ascii="Arial" w:hAnsi="Arial"/>
+                <w:sz w:val="24"/>
+                <w:szCs w:val="24"/>
+              </w:rPr>
+              <w:t>8. Criação de Readme.md</w:t>
+            </w:r>
+          </w:p>
+        </w:tc>
+        <w:tc>
+          <w:tcPr>
+            <w:tcW w:w="996" w:type="dxa"/>
+            <w:tcBorders>
+              <w:left w:val="single" w:sz="8" w:space="0" w:color="000000"/>
+              <w:bottom w:val="single" w:sz="8" w:space="0" w:color="000000"/>
+            </w:tcBorders>
+            <w:vAlign w:val="center"/>
+          </w:tcPr>
+          <w:p>
+            <w:pPr>
+              <w:pStyle w:val="TableContents"/>
+              <w:bidi w:val="0"/>
+              <w:jc w:val="center"/>
+              <w:rPr>
+                <w:rFonts w:ascii="Arial" w:hAnsi="Arial"/>
+                <w:sz w:val="24"/>
+                <w:szCs w:val="24"/>
+              </w:rPr>
+            </w:pPr>
+            <w:r>
+              <w:rPr>
+                <w:rFonts w:ascii="Arial" w:hAnsi="Arial"/>
+                <w:sz w:val="24"/>
+                <w:szCs w:val="24"/>
+              </w:rPr>
+              <w:t>-</w:t>
+            </w:r>
+          </w:p>
+        </w:tc>
+        <w:tc>
+          <w:tcPr>
+            <w:tcW w:w="7554" w:type="dxa"/>
+            <w:tcBorders>
+              <w:left w:val="single" w:sz="8" w:space="0" w:color="000000"/>
+              <w:bottom w:val="single" w:sz="8" w:space="0" w:color="000000"/>
+              <w:right w:val="single" w:sz="8" w:space="0" w:color="000000"/>
+            </w:tcBorders>
+          </w:tcPr>
+          <w:p>
+            <w:pPr>
+              <w:pStyle w:val="TableContents"/>
+              <w:bidi w:val="0"/>
+              <w:jc w:val="left"/>
+              <w:rPr>
+                <w:rFonts w:ascii="Arial" w:hAnsi="Arial"/>
+                <w:sz w:val="24"/>
+                <w:szCs w:val="24"/>
+              </w:rPr>
+            </w:pPr>
+            <w:r>
+              <w:rPr>
+                <w:rFonts w:ascii="Arial" w:hAnsi="Arial"/>
+                <w:sz w:val="24"/>
+                <w:szCs w:val="24"/>
+              </w:rPr>
+              <w:drawing>
+                <wp:anchor behindDoc="0" distT="0" distB="0" distL="0" distR="0" simplePos="0" locked="0" layoutInCell="0" allowOverlap="1" relativeHeight="9">
+                  <wp:simplePos x="0" y="0"/>
+                  <wp:positionH relativeFrom="column">
+                    <wp:align>center</wp:align>
+                  </wp:positionH>
+                  <wp:positionV relativeFrom="paragraph">
+                    <wp:align>center</wp:align>
+                  </wp:positionV>
+                  <wp:extent cx="4726940" cy="1893570"/>
+                  <wp:effectExtent l="0" t="0" r="0" b="0"/>
+                  <wp:wrapSquare wrapText="largest"/>
+                  <wp:docPr id="8" name="Image8" descr=""/>
+                  <wp:cNvGraphicFramePr>
+                    <a:graphicFrameLocks xmlns:a="http://schemas.openxmlformats.org/drawingml/2006/main" noChangeAspect="1"/>
+                  </wp:cNvGraphicFramePr>
+                  <a:graphic xmlns:a="http://schemas.openxmlformats.org/drawingml/2006/main">
+                    <a:graphicData uri="http://schemas.openxmlformats.org/drawingml/2006/picture">
+                      <pic:pic xmlns:pic="http://schemas.openxmlformats.org/drawingml/2006/picture">
+                        <pic:nvPicPr>
+                          <pic:cNvPr id="8" name="Image8" descr=""/>
+                          <pic:cNvPicPr>
+                            <a:picLocks noChangeAspect="1" noChangeArrowheads="1"/>
+                          </pic:cNvPicPr>
+                        </pic:nvPicPr>
+                        <pic:blipFill>
+                          <a:blip r:embed="rId9"/>
+                          <a:stretch>
+                            <a:fillRect/>
+                          </a:stretch>
+                        </pic:blipFill>
+                        <pic:spPr bwMode="auto">
+                          <a:xfrm>
+                            <a:off x="0" y="0"/>
+                            <a:ext cx="4726940" cy="1893570"/>
                           </a:xfrm>
                           <a:prstGeom prst="rect">
                             <a:avLst/>

</xml_diff>